<commit_message>
Atualização do site e documentação
</commit_message>
<xml_diff>
--- a/documentacao/Documentacao.docx
+++ b/documentacao/Documentacao.docx
@@ -224,6 +224,7 @@
         <w:t>Contexto</w:t>
       </w:r>
     </w:p>
+    <w:p/>
     <w:p>
       <w:pPr>
         <w:ind w:firstLine="360"/>
@@ -388,7 +389,25 @@
           <w:sz w:val="24"/>
           <w:szCs w:val="24"/>
         </w:rPr>
-        <w:t>Apesar disso, o aborto espontâneo pode ocorrer até a 20ª semana da gestação, cerca de 5 meses. A taxa de aborto, atualmente, está entre 10 a 15%, sendo 80% desse valor dentro das primeiras 12 semanas. Mesmo sendo algo comum, não é normal</w:t>
+        <w:t xml:space="preserve">Apesar disso, o aborto espontâneo pode ocorrer até a 20ª semana da gestação, cerca de 5 meses. A taxa de aborto, atualmente, está entre 10 </w:t>
+      </w:r>
+      <w:proofErr w:type="gramStart"/>
+      <w:r>
+        <w:rPr>
+          <w:rFonts w:ascii="Sanskrit Text" w:hAnsi="Sanskrit Text" w:cs="Sanskrit Text"/>
+          <w:sz w:val="24"/>
+          <w:szCs w:val="24"/>
+        </w:rPr>
+        <w:t>a</w:t>
+      </w:r>
+      <w:proofErr w:type="gramEnd"/>
+      <w:r>
+        <w:rPr>
+          <w:rFonts w:ascii="Sanskrit Text" w:hAnsi="Sanskrit Text" w:cs="Sanskrit Text"/>
+          <w:sz w:val="24"/>
+          <w:szCs w:val="24"/>
+        </w:rPr>
+        <w:t xml:space="preserve"> 15%, sendo 80% desse valor dentro das primeiras 12 semanas. Mesmo sendo algo comum, não é normal</w:t>
       </w:r>
       <w:r>
         <w:rPr>
@@ -431,15 +450,7 @@
           <w:sz w:val="24"/>
           <w:szCs w:val="24"/>
         </w:rPr>
-        <w:t xml:space="preserve"> pouco tempo e que nem foi visto, é tão real quanto a dor de uma perda de um ente querido. Uma mulher se torna mãe ao ver o positivo no teste de farmácia e tendo a confirmação no exame de sangue. </w:t>
-      </w:r>
-      <w:r>
-        <w:rPr>
-          <w:rFonts w:ascii="Sanskrit Text" w:hAnsi="Sanskrit Text" w:cs="Sanskrit Text"/>
-          <w:sz w:val="24"/>
-          <w:szCs w:val="24"/>
-        </w:rPr>
-        <w:t xml:space="preserve">Na mente dessas mães passa uma </w:t>
+        <w:t xml:space="preserve"> pouco tempo e que nem foi visto, é tão real quanto a dor de uma perda de um ente querido. Uma mulher se torna mãe ao ver o positivo no teste de farmácia </w:t>
       </w:r>
       <w:r>
         <w:rPr>
@@ -448,7 +459,15 @@
           <w:szCs w:val="24"/>
         </w:rPr>
         <w:lastRenderedPageBreak/>
-        <w:t>centena de pensamentos, dentre eles: “será que consigo ter filhos?”, “eu tenho algum problema de saúde, por isso não consegui segurar a gravidez”</w:t>
+        <w:t xml:space="preserve">e tendo a confirmação no exame de sangue. </w:t>
+      </w:r>
+      <w:r>
+        <w:rPr>
+          <w:rFonts w:ascii="Sanskrit Text" w:hAnsi="Sanskrit Text" w:cs="Sanskrit Text"/>
+          <w:sz w:val="24"/>
+          <w:szCs w:val="24"/>
+        </w:rPr>
+        <w:t>Na mente dessas mães passa uma centena de pensamentos, dentre eles: “será que consigo ter filhos?”, “eu tenho algum problema de saúde, por isso não consegui segurar a gravidez”</w:t>
       </w:r>
       <w:r>
         <w:rPr>
@@ -529,7 +548,376 @@
         <w:t xml:space="preserve">Por conta dessa baixa taxa, tanto médicos, quanto convênios, apenas buscam causas consideradas comuns nesse primeiro aborto. Dessa forma, o desenvolvimento do embrião ou feto foi interrompido, quando não há uma causa clara, por ser fraco geneticamente, com más formações, como uma seleção natural do próprio organismo. Causas mais específicas, como trombose, genética incompatível dos pais, doenças autoimunes, só são investigadas, normalmente, caso ocorra uma segunda perda. </w:t>
       </w:r>
     </w:p>
+    <w:p>
+      <w:pPr>
+        <w:ind w:firstLine="360"/>
+        <w:jc w:val="both"/>
+        <w:rPr>
+          <w:rFonts w:ascii="Sanskrit Text" w:hAnsi="Sanskrit Text" w:cs="Sanskrit Text"/>
+          <w:sz w:val="24"/>
+          <w:szCs w:val="24"/>
+        </w:rPr>
+      </w:pPr>
+    </w:p>
+    <w:p>
+      <w:pPr>
+        <w:pStyle w:val="Ttulo2"/>
+        <w:numPr>
+          <w:ilvl w:val="0"/>
+          <w:numId w:val="1"/>
+        </w:numPr>
+      </w:pPr>
+      <w:r>
+        <w:t>Objetivo</w:t>
+      </w:r>
+    </w:p>
     <w:p/>
+    <w:p>
+      <w:pPr>
+        <w:ind w:firstLine="360"/>
+        <w:rPr>
+          <w:rFonts w:ascii="Sanskrit Text" w:hAnsi="Sanskrit Text" w:cs="Sanskrit Text"/>
+          <w:sz w:val="24"/>
+          <w:szCs w:val="24"/>
+        </w:rPr>
+      </w:pPr>
+      <w:r>
+        <w:rPr>
+          <w:rFonts w:ascii="Sanskrit Text" w:hAnsi="Sanskrit Text" w:cs="Sanskrit Text"/>
+          <w:sz w:val="24"/>
+          <w:szCs w:val="24"/>
+        </w:rPr>
+        <w:t>Ter um espaço seguro para que todas as mulheres se sintam confortáveis e falar sobre suas experiências e possam se sentir acolhidas.</w:t>
+      </w:r>
+      <w:r>
+        <w:rPr>
+          <w:rFonts w:ascii="Sanskrit Text" w:hAnsi="Sanskrit Text" w:cs="Sanskrit Text"/>
+          <w:sz w:val="24"/>
+          <w:szCs w:val="24"/>
+        </w:rPr>
+        <w:t xml:space="preserve"> Que seja de fácil acesso para que as mulheres não passem por situações como eu passei ao perder meu bebê.</w:t>
+      </w:r>
+      <w:r>
+        <w:rPr>
+          <w:rFonts w:ascii="Sanskrit Text" w:hAnsi="Sanskrit Text" w:cs="Sanskrit Text"/>
+          <w:sz w:val="24"/>
+          <w:szCs w:val="24"/>
+        </w:rPr>
+        <w:t xml:space="preserve"> Ajudar as futuras mães a entenderem os sinais, se informarem e saber para onde ir caso necessário. </w:t>
+      </w:r>
+    </w:p>
+    <w:p>
+      <w:pPr>
+        <w:ind w:firstLine="360"/>
+        <w:rPr>
+          <w:rFonts w:ascii="Sanskrit Text" w:hAnsi="Sanskrit Text" w:cs="Sanskrit Text"/>
+          <w:sz w:val="24"/>
+          <w:szCs w:val="24"/>
+        </w:rPr>
+      </w:pPr>
+    </w:p>
+    <w:p>
+      <w:pPr>
+        <w:ind w:firstLine="360"/>
+        <w:rPr>
+          <w:rFonts w:ascii="Sanskrit Text" w:hAnsi="Sanskrit Text" w:cs="Sanskrit Text"/>
+          <w:sz w:val="24"/>
+          <w:szCs w:val="24"/>
+        </w:rPr>
+      </w:pPr>
+    </w:p>
+    <w:p>
+      <w:pPr>
+        <w:pStyle w:val="Ttulo2"/>
+        <w:numPr>
+          <w:ilvl w:val="0"/>
+          <w:numId w:val="1"/>
+        </w:numPr>
+      </w:pPr>
+      <w:r>
+        <w:lastRenderedPageBreak/>
+        <w:t>Justificativa</w:t>
+      </w:r>
+    </w:p>
+    <w:p/>
+    <w:p>
+      <w:pPr>
+        <w:ind w:firstLine="360"/>
+        <w:rPr>
+          <w:rFonts w:ascii="Sanskrit Text" w:hAnsi="Sanskrit Text" w:cs="Sanskrit Text"/>
+          <w:sz w:val="24"/>
+          <w:szCs w:val="24"/>
+        </w:rPr>
+      </w:pPr>
+      <w:r>
+        <w:rPr>
+          <w:rFonts w:ascii="Sanskrit Text" w:hAnsi="Sanskrit Text" w:cs="Sanskrit Text"/>
+          <w:sz w:val="24"/>
+          <w:szCs w:val="24"/>
+        </w:rPr>
+        <w:t xml:space="preserve">Em julho de 2023 descobri uma gravidez, muito desejada por mim e meu marido. Após uma semana da descoberta e termos acabado de contar para nossos pais eu comecei a sangrar. Eu não soube para onde ir, e acabamos indo para um hospital comum, que nem tinha maternidade. Como não era um hospital especializado, e nem tinha médicos especialistas na equipe do pronto socorro, acabei me sentindo negligenciada, fiquei duas horas sem atendimento, sangrando muito e sempre que meu marido ia falar com os enfermeiros, diziam que iam ver o que fazer e não voltavam. Quando me chamaram para fazer o ultrassom, a médica que me atendeu não sabia ver o exame, chamou um segundo médico e eles ficaram discutindo na minha frente se existia saco gestacional, se poderia ser uma gravidez ectópica (fora do útero – nas trompas ou no colo) e eles terminaram o exame falando para mim “as vezes acontece de a gravidez não prosseguir”. </w:t>
+      </w:r>
+    </w:p>
+    <w:p>
+      <w:pPr>
+        <w:ind w:firstLine="360"/>
+        <w:rPr>
+          <w:rFonts w:ascii="Sanskrit Text" w:hAnsi="Sanskrit Text" w:cs="Sanskrit Text"/>
+          <w:sz w:val="24"/>
+          <w:szCs w:val="24"/>
+        </w:rPr>
+      </w:pPr>
+      <w:r>
+        <w:rPr>
+          <w:rFonts w:ascii="Sanskrit Text" w:hAnsi="Sanskrit Text" w:cs="Sanskrit Text"/>
+          <w:sz w:val="24"/>
+          <w:szCs w:val="24"/>
+        </w:rPr>
+        <w:t>Depois disso, quando fomos passar no retorno com o resultado do exame, a médica disse “está tudo certo com a gravidez, seu exame deu tudo certinho, pode ficar tranquila”. Preferimos sair dali e ir para um hospital maternidade e vimos que o tratamento era totalmente diferente. Passei muitas horas lá, cerca de 5 ou 6 horas, mas tivemos um tratamento mais humano, naquela altura já não estava sagrando tanto, estava bem leve. A médica que me atendeu ali disse que o colo estava fechado, que era um bom sinal, que meu Beta HCG tinha evoluído do primeiro valor que levei e que naquele momento, como não dá para ter certeza de quanto tempo exatamente eu estava, poderia não ter o saco gestacional ainda. Me recomendou repouso de uma semana e esperar para ver como seria.</w:t>
+      </w:r>
+    </w:p>
+    <w:p>
+      <w:pPr>
+        <w:ind w:firstLine="360"/>
+        <w:rPr>
+          <w:rFonts w:ascii="Sanskrit Text" w:hAnsi="Sanskrit Text" w:cs="Sanskrit Text"/>
+          <w:sz w:val="24"/>
+          <w:szCs w:val="24"/>
+        </w:rPr>
+      </w:pPr>
+      <w:r>
+        <w:rPr>
+          <w:rFonts w:ascii="Sanskrit Text" w:hAnsi="Sanskrit Text" w:cs="Sanskrit Text"/>
+          <w:sz w:val="24"/>
+          <w:szCs w:val="24"/>
+        </w:rPr>
+        <w:t>Nessa uma semana em repouso, tive mais um momento de sangramento mais intenso, que depois de algumas horas diminuiu bastante.</w:t>
+      </w:r>
+      <w:r>
+        <w:rPr>
+          <w:rFonts w:ascii="Sanskrit Text" w:hAnsi="Sanskrit Text" w:cs="Sanskrit Text"/>
+          <w:sz w:val="24"/>
+          <w:szCs w:val="24"/>
+        </w:rPr>
+        <w:t xml:space="preserve"> Após esse momento, apesar de o saco gestacional ter desenvolvido, ter um embrião dentro, foi considerado que o saco tinha se desprendido do útero e </w:t>
+      </w:r>
+      <w:r>
+        <w:rPr>
+          <w:rFonts w:ascii="Sanskrit Text" w:hAnsi="Sanskrit Text" w:cs="Sanskrit Text"/>
+          <w:sz w:val="24"/>
+          <w:szCs w:val="24"/>
+        </w:rPr>
+        <w:t xml:space="preserve">que eu estava com um aborto retido. Dentro da maternidade, eles deram todo o apoio que precisei e fui muito bem tratada. </w:t>
+      </w:r>
+    </w:p>
+    <w:p>
+      <w:pPr>
+        <w:ind w:firstLine="360"/>
+        <w:rPr>
+          <w:rFonts w:ascii="Sanskrit Text" w:hAnsi="Sanskrit Text" w:cs="Sanskrit Text"/>
+          <w:sz w:val="24"/>
+          <w:szCs w:val="24"/>
+        </w:rPr>
+      </w:pPr>
+      <w:r>
+        <w:rPr>
+          <w:rFonts w:ascii="Sanskrit Text" w:hAnsi="Sanskrit Text" w:cs="Sanskrit Text"/>
+          <w:sz w:val="24"/>
+          <w:szCs w:val="24"/>
+        </w:rPr>
+        <w:lastRenderedPageBreak/>
+        <w:t xml:space="preserve">É necessário que o tabu da perda de um bebê seja reduzido, se as mães dos anjinhos falassem sobre suas experiências, muitas saberiam o que pode acontecer. Eu não sabia para onde ir e acabei ficando muito tempo sem atendimento. Não sei se essa demora toda por atendimento pode ter colaborado com a perda, mas com certeza não ajudou. </w:t>
+      </w:r>
+    </w:p>
+    <w:p>
+      <w:pPr>
+        <w:ind w:firstLine="360"/>
+        <w:rPr>
+          <w:rFonts w:ascii="Sanskrit Text" w:hAnsi="Sanskrit Text" w:cs="Sanskrit Text"/>
+          <w:sz w:val="24"/>
+          <w:szCs w:val="24"/>
+        </w:rPr>
+      </w:pPr>
+    </w:p>
+    <w:p>
+      <w:pPr>
+        <w:pStyle w:val="Ttulo2"/>
+        <w:numPr>
+          <w:ilvl w:val="0"/>
+          <w:numId w:val="1"/>
+        </w:numPr>
+      </w:pPr>
+      <w:r>
+        <w:t>Escopo</w:t>
+      </w:r>
+    </w:p>
+    <w:p/>
+    <w:p>
+      <w:pPr>
+        <w:ind w:firstLine="360"/>
+        <w:rPr>
+          <w:rFonts w:ascii="Sanskrit Text" w:hAnsi="Sanskrit Text" w:cs="Sanskrit Text"/>
+          <w:sz w:val="24"/>
+          <w:szCs w:val="24"/>
+        </w:rPr>
+      </w:pPr>
+      <w:r>
+        <w:rPr>
+          <w:rFonts w:ascii="Sanskrit Text" w:hAnsi="Sanskrit Text" w:cs="Sanskrit Text"/>
+          <w:sz w:val="24"/>
+          <w:szCs w:val="24"/>
+        </w:rPr>
+        <w:t xml:space="preserve">O site será desenvolvido para que mulheres que estão passando pelo processo de luto da perda de seus bebês se sintam acolhidas, tenham informações sobre casos e estudos com informativos apresentados em dashboard. Contará com um cadastro, onde as mulheres podem fazer observações, relatar suas experiências de forma que serão adicionadas a um grupo de apoio com outras mães. </w:t>
+      </w:r>
+    </w:p>
+    <w:p>
+      <w:pPr>
+        <w:ind w:firstLine="360"/>
+        <w:rPr>
+          <w:rFonts w:ascii="Sanskrit Text" w:hAnsi="Sanskrit Text" w:cs="Sanskrit Text"/>
+          <w:sz w:val="24"/>
+          <w:szCs w:val="24"/>
+        </w:rPr>
+      </w:pPr>
+      <w:r>
+        <w:rPr>
+          <w:rFonts w:ascii="Sanskrit Text" w:hAnsi="Sanskrit Text" w:cs="Sanskrit Text"/>
+          <w:sz w:val="24"/>
+          <w:szCs w:val="24"/>
+        </w:rPr>
+        <w:t xml:space="preserve">O banco de dados com os cadastros e histórias será acessado para apresentar esses relatos dentro do site, em área exclusiva para quem está cadastrado. </w:t>
+      </w:r>
+    </w:p>
+    <w:p>
+      <w:pPr>
+        <w:ind w:firstLine="360"/>
+        <w:rPr>
+          <w:rFonts w:ascii="Sanskrit Text" w:hAnsi="Sanskrit Text" w:cs="Sanskrit Text"/>
+          <w:sz w:val="24"/>
+          <w:szCs w:val="24"/>
+        </w:rPr>
+      </w:pPr>
+    </w:p>
+    <w:p>
+      <w:pPr>
+        <w:pStyle w:val="Ttulo2"/>
+        <w:numPr>
+          <w:ilvl w:val="0"/>
+          <w:numId w:val="1"/>
+        </w:numPr>
+      </w:pPr>
+      <w:r>
+        <w:t>Premissas</w:t>
+      </w:r>
+    </w:p>
+    <w:p/>
+    <w:p>
+      <w:pPr>
+        <w:ind w:firstLine="360"/>
+        <w:rPr>
+          <w:rFonts w:ascii="Sanskrit Text" w:hAnsi="Sanskrit Text" w:cs="Sanskrit Text"/>
+          <w:sz w:val="24"/>
+          <w:szCs w:val="24"/>
+        </w:rPr>
+      </w:pPr>
+      <w:r>
+        <w:rPr>
+          <w:rFonts w:ascii="Sanskrit Text" w:hAnsi="Sanskrit Text" w:cs="Sanskrit Text"/>
+          <w:sz w:val="24"/>
+          <w:szCs w:val="24"/>
+        </w:rPr>
+        <w:t>- O uso da página, em área exclusiva, deverá ser feito usando o login próprio;</w:t>
+      </w:r>
+    </w:p>
+    <w:p>
+      <w:pPr>
+        <w:ind w:firstLine="360"/>
+        <w:rPr>
+          <w:rFonts w:ascii="Sanskrit Text" w:hAnsi="Sanskrit Text" w:cs="Sanskrit Text"/>
+          <w:sz w:val="24"/>
+          <w:szCs w:val="24"/>
+        </w:rPr>
+      </w:pPr>
+      <w:r>
+        <w:rPr>
+          <w:rFonts w:ascii="Sanskrit Text" w:hAnsi="Sanskrit Text" w:cs="Sanskrit Text"/>
+          <w:sz w:val="24"/>
+          <w:szCs w:val="24"/>
+        </w:rPr>
+        <w:t>- Mulheres que passaram por aborto se cadastram para estar no grupo de apoio;</w:t>
+      </w:r>
+    </w:p>
+    <w:p>
+      <w:pPr>
+        <w:ind w:firstLine="360"/>
+        <w:rPr>
+          <w:rFonts w:ascii="Sanskrit Text" w:hAnsi="Sanskrit Text" w:cs="Sanskrit Text"/>
+          <w:sz w:val="24"/>
+          <w:szCs w:val="24"/>
+        </w:rPr>
+      </w:pPr>
+    </w:p>
+    <w:p>
+      <w:pPr>
+        <w:ind w:firstLine="360"/>
+        <w:rPr>
+          <w:rFonts w:ascii="Sanskrit Text" w:hAnsi="Sanskrit Text" w:cs="Sanskrit Text"/>
+          <w:sz w:val="24"/>
+          <w:szCs w:val="24"/>
+        </w:rPr>
+      </w:pPr>
+    </w:p>
+    <w:p>
+      <w:pPr>
+        <w:pStyle w:val="Ttulo2"/>
+        <w:numPr>
+          <w:ilvl w:val="0"/>
+          <w:numId w:val="1"/>
+        </w:numPr>
+      </w:pPr>
+      <w:r>
+        <w:t>Restrições</w:t>
+      </w:r>
+    </w:p>
+    <w:p/>
+    <w:p>
+      <w:pPr>
+        <w:ind w:firstLine="360"/>
+        <w:rPr>
+          <w:rFonts w:ascii="Sanskrit Text" w:hAnsi="Sanskrit Text" w:cs="Sanskrit Text"/>
+          <w:sz w:val="24"/>
+          <w:szCs w:val="24"/>
+        </w:rPr>
+      </w:pPr>
+      <w:r>
+        <w:rPr>
+          <w:rFonts w:ascii="Sanskrit Text" w:hAnsi="Sanskrit Text" w:cs="Sanskrit Text"/>
+          <w:sz w:val="24"/>
+          <w:szCs w:val="24"/>
+        </w:rPr>
+        <w:t>- Para que as mães se sintam mais confortáveis, o cadastro no site só será aceito para o gênero feminino;</w:t>
+      </w:r>
+    </w:p>
+    <w:p>
+      <w:pPr>
+        <w:ind w:firstLine="360"/>
+        <w:rPr>
+          <w:rFonts w:ascii="Sanskrit Text" w:hAnsi="Sanskrit Text" w:cs="Sanskrit Text"/>
+          <w:sz w:val="24"/>
+          <w:szCs w:val="24"/>
+        </w:rPr>
+      </w:pPr>
+    </w:p>
+    <w:p>
+      <w:pPr>
+        <w:ind w:firstLine="360"/>
+        <w:rPr>
+          <w:rFonts w:ascii="Sanskrit Text" w:hAnsi="Sanskrit Text" w:cs="Sanskrit Text"/>
+          <w:sz w:val="24"/>
+          <w:szCs w:val="24"/>
+        </w:rPr>
+      </w:pPr>
+    </w:p>
     <w:p/>
     <w:p/>
     <w:p/>
@@ -580,7 +968,6 @@
     <w:p/>
     <w:p>
       <w:r>
-        <w:lastRenderedPageBreak/>
         <w:t>https://vidasaudavel.einstein.br/aborto-espontaneo-e-frequente-e-tem-causas-dificeis-de-identificar-entenda/</w:t>
       </w:r>
     </w:p>

</xml_diff>